<commit_message>
Add Scene, Host, UI
</commit_message>
<xml_diff>
--- a/Note.docx
+++ b/Note.docx
@@ -104,6 +104,9 @@
         <w:pStyle w:val="Image"/>
       </w:pPr>
       <w:r>
+        <w:rPr>
+          <w:noProof/>
+        </w:rPr>
         <w:drawing>
           <wp:inline distT="0" distB="0" distL="0" distR="0" wp14:anchorId="798A396E" wp14:editId="5E91023C">
             <wp:extent cx="3276600" cy="463485"/>
@@ -214,6 +217,9 @@
         </w:rPr>
       </w:pPr>
       <w:r>
+        <w:rPr>
+          <w:noProof/>
+        </w:rPr>
         <w:drawing>
           <wp:inline distT="0" distB="0" distL="0" distR="0" wp14:anchorId="08D93C6F" wp14:editId="10F02420">
             <wp:extent cx="3319463" cy="606364"/>
@@ -290,6 +296,9 @@
         </w:rPr>
       </w:pPr>
       <w:r>
+        <w:rPr>
+          <w:noProof/>
+        </w:rPr>
         <w:drawing>
           <wp:inline distT="0" distB="0" distL="0" distR="0" wp14:anchorId="45A14D36" wp14:editId="581BF000">
             <wp:extent cx="3333750" cy="665185"/>
@@ -353,7 +362,25 @@
           <w:sz w:val="26"/>
           <w:szCs w:val="26"/>
         </w:rPr>
-        <w:t>Có thể gán một lúc nhiều hàm cho delegate(Multicast) thông qua toán tử (+)</w:t>
+        <w:t xml:space="preserve">Có thể gán một lúc nhiều hàm cho </w:t>
+      </w:r>
+      <w:proofErr w:type="gramStart"/>
+      <w:r>
+        <w:rPr>
+          <w:rFonts w:ascii="Times New Roman" w:hAnsi="Times New Roman" w:cs="Times New Roman"/>
+          <w:sz w:val="26"/>
+          <w:szCs w:val="26"/>
+        </w:rPr>
+        <w:t>delegate(</w:t>
+      </w:r>
+      <w:proofErr w:type="gramEnd"/>
+      <w:r>
+        <w:rPr>
+          <w:rFonts w:ascii="Times New Roman" w:hAnsi="Times New Roman" w:cs="Times New Roman"/>
+          <w:sz w:val="26"/>
+          <w:szCs w:val="26"/>
+        </w:rPr>
+        <w:t>Multicast) thông qua toán tử (+)</w:t>
       </w:r>
     </w:p>
     <w:p>
@@ -438,6 +465,9 @@
         <w:pStyle w:val="Image"/>
       </w:pPr>
       <w:r>
+        <w:rPr>
+          <w:noProof/>
+        </w:rPr>
         <w:drawing>
           <wp:inline distT="0" distB="0" distL="0" distR="0" wp14:anchorId="6AB6A498" wp14:editId="543698E2">
             <wp:extent cx="3509963" cy="387426"/>
@@ -501,7 +531,25 @@
           <w:sz w:val="26"/>
           <w:szCs w:val="26"/>
         </w:rPr>
-        <w:t>Với Func: Khai báo đầu vào là int, int và đầu ra là int(Vị trí cuối)</w:t>
+        <w:t xml:space="preserve">Với Func: Khai báo đầu vào là int, int và đầu ra là </w:t>
+      </w:r>
+      <w:proofErr w:type="gramStart"/>
+      <w:r>
+        <w:rPr>
+          <w:rFonts w:ascii="Times New Roman" w:hAnsi="Times New Roman" w:cs="Times New Roman"/>
+          <w:sz w:val="26"/>
+          <w:szCs w:val="26"/>
+        </w:rPr>
+        <w:t>int(</w:t>
+      </w:r>
+      <w:proofErr w:type="gramEnd"/>
+      <w:r>
+        <w:rPr>
+          <w:rFonts w:ascii="Times New Roman" w:hAnsi="Times New Roman" w:cs="Times New Roman"/>
+          <w:sz w:val="26"/>
+          <w:szCs w:val="26"/>
+        </w:rPr>
+        <w:t>Vị trí cuối)</w:t>
       </w:r>
     </w:p>
     <w:p>
@@ -509,6 +557,9 @@
         <w:pStyle w:val="Image"/>
       </w:pPr>
       <w:r>
+        <w:rPr>
+          <w:noProof/>
+        </w:rPr>
         <w:drawing>
           <wp:inline distT="0" distB="0" distL="0" distR="0" wp14:anchorId="1E3FCFD8" wp14:editId="4193D08F">
             <wp:extent cx="3567112" cy="425310"/>
@@ -635,6 +686,9 @@
         <w:pStyle w:val="Image"/>
       </w:pPr>
       <w:r>
+        <w:rPr>
+          <w:noProof/>
+        </w:rPr>
         <w:drawing>
           <wp:inline distT="0" distB="0" distL="0" distR="0" wp14:anchorId="16046300" wp14:editId="0B392A50">
             <wp:extent cx="2895600" cy="756217"/>
@@ -751,7 +805,25 @@
           <w:sz w:val="26"/>
           <w:szCs w:val="26"/>
         </w:rPr>
-        <w:t>Là một delegate thuộc lớp truyền tin (Publisher), khi thực hiện delegate sẽ truyền tin đến các lớp đăng kí(Subcribe).</w:t>
+        <w:t xml:space="preserve">Là một delegate thuộc lớp truyền tin (Publisher), khi thực hiện delegate sẽ truyền tin đến các lớp đăng </w:t>
+      </w:r>
+      <w:proofErr w:type="gramStart"/>
+      <w:r>
+        <w:rPr>
+          <w:rFonts w:ascii="Times New Roman" w:hAnsi="Times New Roman" w:cs="Times New Roman"/>
+          <w:sz w:val="26"/>
+          <w:szCs w:val="26"/>
+        </w:rPr>
+        <w:t>kí(</w:t>
+      </w:r>
+      <w:proofErr w:type="gramEnd"/>
+      <w:r>
+        <w:rPr>
+          <w:rFonts w:ascii="Times New Roman" w:hAnsi="Times New Roman" w:cs="Times New Roman"/>
+          <w:sz w:val="26"/>
+          <w:szCs w:val="26"/>
+        </w:rPr>
+        <w:t>Subcribe).</w:t>
       </w:r>
     </w:p>
     <w:p>
@@ -782,6 +854,9 @@
         <w:pStyle w:val="Image"/>
       </w:pPr>
       <w:r>
+        <w:rPr>
+          <w:noProof/>
+        </w:rPr>
         <w:drawing>
           <wp:inline distT="0" distB="0" distL="0" distR="0" wp14:anchorId="41B48291" wp14:editId="0E31A21E">
             <wp:extent cx="3662363" cy="446448"/>
@@ -876,6 +951,9 @@
         <w:pStyle w:val="Image"/>
       </w:pPr>
       <w:r>
+        <w:rPr>
+          <w:noProof/>
+        </w:rPr>
         <w:drawing>
           <wp:inline distT="0" distB="0" distL="0" distR="0" wp14:anchorId="38A3E5DE" wp14:editId="061C8A1C">
             <wp:extent cx="3752850" cy="651321"/>
@@ -970,6 +1048,9 @@
         <w:pStyle w:val="Image"/>
       </w:pPr>
       <w:r>
+        <w:rPr>
+          <w:noProof/>
+        </w:rPr>
         <w:drawing>
           <wp:inline distT="0" distB="0" distL="0" distR="0" wp14:anchorId="6AB8A1CD" wp14:editId="219128EB">
             <wp:extent cx="3738563" cy="999347"/>
@@ -1054,6 +1135,9 @@
         </w:rPr>
       </w:pPr>
       <w:r>
+        <w:rPr>
+          <w:noProof/>
+        </w:rPr>
         <w:lastRenderedPageBreak/>
         <w:drawing>
           <wp:inline distT="0" distB="0" distL="0" distR="0" wp14:anchorId="2D417329" wp14:editId="699FDFB6">
@@ -1118,14 +1202,27 @@
           <w:sz w:val="26"/>
           <w:szCs w:val="26"/>
         </w:rPr>
-        <w:t>Chạy code :</w:t>
-      </w:r>
+        <w:t xml:space="preserve">Chạy </w:t>
+      </w:r>
+      <w:proofErr w:type="gramStart"/>
+      <w:r>
+        <w:rPr>
+          <w:rFonts w:ascii="Times New Roman" w:hAnsi="Times New Roman" w:cs="Times New Roman"/>
+          <w:sz w:val="26"/>
+          <w:szCs w:val="26"/>
+        </w:rPr>
+        <w:t>code :</w:t>
+      </w:r>
+      <w:proofErr w:type="gramEnd"/>
     </w:p>
     <w:p>
       <w:pPr>
         <w:pStyle w:val="Image"/>
       </w:pPr>
       <w:r>
+        <w:rPr>
+          <w:noProof/>
+        </w:rPr>
         <w:drawing>
           <wp:inline distT="0" distB="0" distL="0" distR="0" wp14:anchorId="2A0C6B08" wp14:editId="6E56D6AB">
             <wp:extent cx="3681413" cy="901081"/>
@@ -1197,6 +1294,9 @@
         <w:pStyle w:val="Image"/>
       </w:pPr>
       <w:r>
+        <w:rPr>
+          <w:noProof/>
+        </w:rPr>
         <w:drawing>
           <wp:inline distT="0" distB="0" distL="0" distR="0" wp14:anchorId="0CC9AE2E" wp14:editId="1921A791">
             <wp:extent cx="3207493" cy="466725"/>
@@ -1293,6 +1393,9 @@
         <w:pStyle w:val="Image"/>
       </w:pPr>
       <w:r>
+        <w:rPr>
+          <w:noProof/>
+        </w:rPr>
         <w:drawing>
           <wp:inline distT="0" distB="0" distL="0" distR="0" wp14:anchorId="0C6312F6" wp14:editId="2313ECF8">
             <wp:extent cx="3562350" cy="494332"/>
@@ -1410,6 +1513,9 @@
         <w:pStyle w:val="Image"/>
       </w:pPr>
       <w:r>
+        <w:rPr>
+          <w:noProof/>
+        </w:rPr>
         <w:drawing>
           <wp:inline distT="0" distB="0" distL="0" distR="0" wp14:anchorId="5B1BD332" wp14:editId="1E9C2A74">
             <wp:extent cx="4157663" cy="270959"/>
@@ -1502,6 +1608,9 @@
         </w:rPr>
       </w:pPr>
       <w:r>
+        <w:rPr>
+          <w:noProof/>
+        </w:rPr>
         <w:drawing>
           <wp:inline distT="0" distB="0" distL="0" distR="0" wp14:anchorId="7DBA7F28" wp14:editId="43B26D4D">
             <wp:extent cx="3467100" cy="715645"/>
@@ -1565,15 +1674,7 @@
           <w:sz w:val="26"/>
           <w:szCs w:val="26"/>
         </w:rPr>
-        <w:t xml:space="preserve">Khi </w:t>
-      </w:r>
-      <w:r>
-        <w:rPr>
-          <w:rFonts w:ascii="Times New Roman" w:hAnsi="Times New Roman" w:cs="Times New Roman"/>
-          <w:sz w:val="26"/>
-          <w:szCs w:val="26"/>
-        </w:rPr>
-        <w:t xml:space="preserve">thực hiện truyền tin: </w:t>
+        <w:t xml:space="preserve">Khi thực hiện truyền tin: </w:t>
       </w:r>
     </w:p>
     <w:p>
@@ -1581,6 +1682,9 @@
         <w:pStyle w:val="Image"/>
       </w:pPr>
       <w:r>
+        <w:rPr>
+          <w:noProof/>
+        </w:rPr>
         <w:drawing>
           <wp:inline distT="0" distB="0" distL="0" distR="0" wp14:anchorId="4DB093B3" wp14:editId="470FA800">
             <wp:extent cx="3429000" cy="996828"/>
@@ -1719,13 +1823,23 @@
           <w:szCs w:val="26"/>
         </w:rPr>
       </w:pPr>
-      <w:r>
-        <w:rPr>
-          <w:rFonts w:ascii="Times New Roman" w:hAnsi="Times New Roman" w:cs="Times New Roman"/>
-          <w:sz w:val="26"/>
-          <w:szCs w:val="26"/>
-        </w:rPr>
-        <w:t xml:space="preserve">Rpc(SendTo.Server): </w:t>
+      <w:proofErr w:type="gramStart"/>
+      <w:r>
+        <w:rPr>
+          <w:rFonts w:ascii="Times New Roman" w:hAnsi="Times New Roman" w:cs="Times New Roman"/>
+          <w:sz w:val="26"/>
+          <w:szCs w:val="26"/>
+        </w:rPr>
+        <w:t>Rpc(</w:t>
+      </w:r>
+      <w:proofErr w:type="gramEnd"/>
+      <w:r>
+        <w:rPr>
+          <w:rFonts w:ascii="Times New Roman" w:hAnsi="Times New Roman" w:cs="Times New Roman"/>
+          <w:sz w:val="26"/>
+          <w:szCs w:val="26"/>
+        </w:rPr>
+        <w:t xml:space="preserve">SendTo.Server): </w:t>
       </w:r>
     </w:p>
     <w:p>
@@ -1791,7 +1905,25 @@
           <w:sz w:val="26"/>
           <w:szCs w:val="26"/>
         </w:rPr>
-        <w:t>Khi thực thi hàm có nhãn Rpc(SendTo.Server) các thông tin mà hàm này xử lí thì sẽ lấy trên máy server. Nếu muốn sử lí thông tin của Client thì cần truyền param vào hàm này khi thực hiện gọi tại Client</w:t>
+        <w:t xml:space="preserve">Khi thực thi hàm có nhãn </w:t>
+      </w:r>
+      <w:proofErr w:type="gramStart"/>
+      <w:r>
+        <w:rPr>
+          <w:rFonts w:ascii="Times New Roman" w:hAnsi="Times New Roman" w:cs="Times New Roman"/>
+          <w:sz w:val="26"/>
+          <w:szCs w:val="26"/>
+        </w:rPr>
+        <w:t>Rpc(</w:t>
+      </w:r>
+      <w:proofErr w:type="gramEnd"/>
+      <w:r>
+        <w:rPr>
+          <w:rFonts w:ascii="Times New Roman" w:hAnsi="Times New Roman" w:cs="Times New Roman"/>
+          <w:sz w:val="26"/>
+          <w:szCs w:val="26"/>
+        </w:rPr>
+        <w:t>SendTo.Server) các thông tin mà hàm này xử lí thì sẽ lấy trên máy server. Nếu muốn sử lí thông tin của Client thì cần truyền param vào hàm này khi thực hiện gọi tại Client</w:t>
       </w:r>
     </w:p>
     <w:p>
@@ -1839,6 +1971,780 @@
     <w:p>
       <w:pPr>
         <w:jc w:val="center"/>
+        <w:rPr>
+          <w:rFonts w:ascii="Times New Roman" w:hAnsi="Times New Roman" w:cs="Times New Roman"/>
+          <w:sz w:val="26"/>
+          <w:szCs w:val="26"/>
+        </w:rPr>
+      </w:pPr>
+      <w:r>
+        <w:rPr>
+          <w:rFonts w:ascii="Times New Roman" w:hAnsi="Times New Roman" w:cs="Times New Roman"/>
+          <w:sz w:val="26"/>
+          <w:szCs w:val="26"/>
+        </w:rPr>
+        <w:br w:type="page"/>
+      </w:r>
+    </w:p>
+    <w:p>
+      <w:pPr>
+        <w:jc w:val="center"/>
+        <w:rPr>
+          <w:rFonts w:ascii="Times New Roman" w:hAnsi="Times New Roman" w:cs="Times New Roman"/>
+          <w:color w:val="FF0000"/>
+          <w:sz w:val="30"/>
+          <w:szCs w:val="30"/>
+        </w:rPr>
+      </w:pPr>
+      <w:r>
+        <w:rPr>
+          <w:rFonts w:ascii="Times New Roman" w:hAnsi="Times New Roman" w:cs="Times New Roman"/>
+          <w:color w:val="FF0000"/>
+          <w:sz w:val="30"/>
+          <w:szCs w:val="30"/>
+        </w:rPr>
+        <w:lastRenderedPageBreak/>
+        <w:t>22</w:t>
+      </w:r>
+      <w:r>
+        <w:rPr>
+          <w:rFonts w:ascii="Times New Roman" w:hAnsi="Times New Roman" w:cs="Times New Roman"/>
+          <w:color w:val="FF0000"/>
+          <w:sz w:val="30"/>
+          <w:szCs w:val="30"/>
+        </w:rPr>
+        <w:t>/1/2025</w:t>
+      </w:r>
+    </w:p>
+    <w:p>
+      <w:pPr>
+        <w:rPr>
+          <w:rFonts w:ascii="Times New Roman" w:hAnsi="Times New Roman" w:cs="Times New Roman"/>
+          <w:sz w:val="26"/>
+          <w:szCs w:val="26"/>
+        </w:rPr>
+      </w:pPr>
+    </w:p>
+    <w:p>
+      <w:pPr>
+        <w:pStyle w:val="ListParagraph"/>
+        <w:numPr>
+          <w:ilvl w:val="0"/>
+          <w:numId w:val="9"/>
+        </w:numPr>
+        <w:rPr>
+          <w:rFonts w:ascii="Times New Roman" w:hAnsi="Times New Roman" w:cs="Times New Roman"/>
+          <w:sz w:val="26"/>
+          <w:szCs w:val="26"/>
+        </w:rPr>
+      </w:pPr>
+      <w:r>
+        <w:rPr>
+          <w:rFonts w:ascii="Times New Roman" w:hAnsi="Times New Roman" w:cs="Times New Roman"/>
+          <w:sz w:val="26"/>
+          <w:szCs w:val="26"/>
+        </w:rPr>
+        <w:t xml:space="preserve">NetworkVariable </w:t>
+      </w:r>
+    </w:p>
+    <w:p>
+      <w:pPr>
+        <w:pStyle w:val="ListParagraph"/>
+        <w:numPr>
+          <w:ilvl w:val="0"/>
+          <w:numId w:val="10"/>
+        </w:numPr>
+        <w:rPr>
+          <w:rFonts w:ascii="Times New Roman" w:hAnsi="Times New Roman" w:cs="Times New Roman"/>
+          <w:sz w:val="26"/>
+          <w:szCs w:val="26"/>
+        </w:rPr>
+      </w:pPr>
+      <w:r>
+        <w:rPr>
+          <w:rFonts w:ascii="Times New Roman" w:hAnsi="Times New Roman" w:cs="Times New Roman"/>
+          <w:sz w:val="26"/>
+          <w:szCs w:val="26"/>
+        </w:rPr>
+        <w:t>Là biến đồng bộ trong không gian mạng, nó được đồng bộ từ Server lẫn Client</w:t>
+      </w:r>
+    </w:p>
+    <w:p>
+      <w:pPr>
+        <w:pStyle w:val="ListParagraph"/>
+        <w:numPr>
+          <w:ilvl w:val="0"/>
+          <w:numId w:val="10"/>
+        </w:numPr>
+        <w:rPr>
+          <w:rFonts w:ascii="Times New Roman" w:hAnsi="Times New Roman" w:cs="Times New Roman"/>
+          <w:sz w:val="26"/>
+          <w:szCs w:val="26"/>
+        </w:rPr>
+      </w:pPr>
+      <w:r>
+        <w:rPr>
+          <w:rFonts w:ascii="Times New Roman" w:hAnsi="Times New Roman" w:cs="Times New Roman"/>
+          <w:sz w:val="26"/>
+          <w:szCs w:val="26"/>
+        </w:rPr>
+        <w:t xml:space="preserve">Khởi tạo: </w:t>
+      </w:r>
+    </w:p>
+    <w:p>
+      <w:pPr>
+        <w:pStyle w:val="ListParagraph"/>
+        <w:numPr>
+          <w:ilvl w:val="1"/>
+          <w:numId w:val="10"/>
+        </w:numPr>
+        <w:rPr>
+          <w:rFonts w:ascii="Times New Roman" w:hAnsi="Times New Roman" w:cs="Times New Roman"/>
+          <w:sz w:val="26"/>
+          <w:szCs w:val="26"/>
+        </w:rPr>
+      </w:pPr>
+      <w:r>
+        <w:rPr>
+          <w:rFonts w:ascii="Times New Roman" w:hAnsi="Times New Roman" w:cs="Times New Roman"/>
+          <w:sz w:val="26"/>
+          <w:szCs w:val="26"/>
+        </w:rPr>
+        <w:t>Bắt buộc phải khởi tạo giá trị đầu tiên khi khai báo biến</w:t>
+      </w:r>
+    </w:p>
+    <w:p>
+      <w:pPr>
+        <w:jc w:val="center"/>
+        <w:rPr>
+          <w:rFonts w:ascii="Times New Roman" w:hAnsi="Times New Roman" w:cs="Times New Roman"/>
+          <w:sz w:val="26"/>
+          <w:szCs w:val="26"/>
+        </w:rPr>
+      </w:pPr>
+      <w:r>
+        <w:rPr>
+          <w:noProof/>
+        </w:rPr>
+        <w:drawing>
+          <wp:inline distT="0" distB="0" distL="0" distR="0" wp14:anchorId="59871493" wp14:editId="69F18EB2">
+            <wp:extent cx="5943600" cy="435610"/>
+            <wp:effectExtent l="0" t="0" r="0" b="2540"/>
+            <wp:docPr id="740665656" name="Picture 1"/>
+            <wp:cNvGraphicFramePr>
+              <a:graphicFrameLocks xmlns:a="http://schemas.openxmlformats.org/drawingml/2006/main" noChangeAspect="1"/>
+            </wp:cNvGraphicFramePr>
+            <a:graphic xmlns:a="http://schemas.openxmlformats.org/drawingml/2006/main">
+              <a:graphicData uri="http://schemas.openxmlformats.org/drawingml/2006/picture">
+                <pic:pic xmlns:pic="http://schemas.openxmlformats.org/drawingml/2006/picture">
+                  <pic:nvPicPr>
+                    <pic:cNvPr id="740665656" name=""/>
+                    <pic:cNvPicPr/>
+                  </pic:nvPicPr>
+                  <pic:blipFill>
+                    <a:blip r:embed="rId21" cstate="print">
+                      <a:extLst>
+                        <a:ext uri="{28A0092B-C50C-407E-A947-70E740481C1C}">
+                          <a14:useLocalDpi xmlns:a14="http://schemas.microsoft.com/office/drawing/2010/main" val="0"/>
+                        </a:ext>
+                      </a:extLst>
+                    </a:blip>
+                    <a:stretch>
+                      <a:fillRect/>
+                    </a:stretch>
+                  </pic:blipFill>
+                  <pic:spPr>
+                    <a:xfrm>
+                      <a:off x="0" y="0"/>
+                      <a:ext cx="5943600" cy="435610"/>
+                    </a:xfrm>
+                    <a:prstGeom prst="rect">
+                      <a:avLst/>
+                    </a:prstGeom>
+                  </pic:spPr>
+                </pic:pic>
+              </a:graphicData>
+            </a:graphic>
+          </wp:inline>
+        </w:drawing>
+      </w:r>
+    </w:p>
+    <w:p>
+      <w:pPr>
+        <w:rPr>
+          <w:rFonts w:ascii="Times New Roman" w:hAnsi="Times New Roman" w:cs="Times New Roman"/>
+          <w:sz w:val="26"/>
+          <w:szCs w:val="26"/>
+        </w:rPr>
+      </w:pPr>
+    </w:p>
+    <w:p>
+      <w:pPr>
+        <w:pStyle w:val="ListParagraph"/>
+        <w:numPr>
+          <w:ilvl w:val="0"/>
+          <w:numId w:val="10"/>
+        </w:numPr>
+        <w:rPr>
+          <w:rFonts w:ascii="Times New Roman" w:hAnsi="Times New Roman" w:cs="Times New Roman"/>
+          <w:sz w:val="26"/>
+          <w:szCs w:val="26"/>
+        </w:rPr>
+      </w:pPr>
+      <w:r>
+        <w:rPr>
+          <w:rFonts w:ascii="Times New Roman" w:hAnsi="Times New Roman" w:cs="Times New Roman"/>
+          <w:sz w:val="26"/>
+          <w:szCs w:val="26"/>
+        </w:rPr>
+        <w:t>Khi đồng bộ, nếu sử dụng ngay trong đoạn code khác có thể sẽ chưa kịp update</w:t>
+      </w:r>
+    </w:p>
+    <w:p>
+      <w:pPr>
+        <w:pStyle w:val="ListParagraph"/>
+        <w:numPr>
+          <w:ilvl w:val="1"/>
+          <w:numId w:val="10"/>
+        </w:numPr>
+        <w:rPr>
+          <w:rFonts w:ascii="Times New Roman" w:hAnsi="Times New Roman" w:cs="Times New Roman"/>
+          <w:sz w:val="26"/>
+          <w:szCs w:val="26"/>
+        </w:rPr>
+      </w:pPr>
+      <w:r>
+        <w:rPr>
+          <w:rFonts w:ascii="Times New Roman" w:hAnsi="Times New Roman" w:cs="Times New Roman"/>
+          <w:sz w:val="26"/>
+          <w:szCs w:val="26"/>
+        </w:rPr>
+        <w:t>Cập nhật giá trị mới thông qua Event:</w:t>
+      </w:r>
+    </w:p>
+    <w:p>
+      <w:pPr>
+        <w:pStyle w:val="ListParagraph"/>
+        <w:numPr>
+          <w:ilvl w:val="1"/>
+          <w:numId w:val="10"/>
+        </w:numPr>
+        <w:rPr>
+          <w:rFonts w:ascii="Times New Roman" w:hAnsi="Times New Roman" w:cs="Times New Roman"/>
+          <w:sz w:val="26"/>
+          <w:szCs w:val="26"/>
+        </w:rPr>
+      </w:pPr>
+      <w:r>
+        <w:rPr>
+          <w:rFonts w:ascii="Times New Roman" w:hAnsi="Times New Roman" w:cs="Times New Roman"/>
+          <w:sz w:val="26"/>
+          <w:szCs w:val="26"/>
+        </w:rPr>
+        <w:t xml:space="preserve">Hàm lắng nghe sự kiện bao gồm 2 tham số </w:t>
+      </w:r>
+      <w:r>
+        <w:rPr>
+          <w:rFonts w:ascii="Times New Roman" w:hAnsi="Times New Roman" w:cs="Times New Roman"/>
+          <w:sz w:val="26"/>
+          <w:szCs w:val="26"/>
+          <w:highlight w:val="yellow"/>
+        </w:rPr>
+        <w:t>(oldValue, newValue)</w:t>
+      </w:r>
+    </w:p>
+    <w:p>
+      <w:pPr>
+        <w:rPr>
+          <w:rFonts w:ascii="Times New Roman" w:hAnsi="Times New Roman" w:cs="Times New Roman"/>
+          <w:sz w:val="26"/>
+          <w:szCs w:val="26"/>
+        </w:rPr>
+      </w:pPr>
+      <w:r>
+        <w:rPr>
+          <w:noProof/>
+        </w:rPr>
+        <w:drawing>
+          <wp:inline distT="0" distB="0" distL="0" distR="0" wp14:anchorId="2C013D79" wp14:editId="4D05781E">
+            <wp:extent cx="5943600" cy="225425"/>
+            <wp:effectExtent l="0" t="0" r="0" b="3175"/>
+            <wp:docPr id="2010544442" name="Picture 1"/>
+            <wp:cNvGraphicFramePr>
+              <a:graphicFrameLocks xmlns:a="http://schemas.openxmlformats.org/drawingml/2006/main" noChangeAspect="1"/>
+            </wp:cNvGraphicFramePr>
+            <a:graphic xmlns:a="http://schemas.openxmlformats.org/drawingml/2006/main">
+              <a:graphicData uri="http://schemas.openxmlformats.org/drawingml/2006/picture">
+                <pic:pic xmlns:pic="http://schemas.openxmlformats.org/drawingml/2006/picture">
+                  <pic:nvPicPr>
+                    <pic:cNvPr id="2010544442" name=""/>
+                    <pic:cNvPicPr/>
+                  </pic:nvPicPr>
+                  <pic:blipFill>
+                    <a:blip r:embed="rId22">
+                      <a:extLst>
+                        <a:ext uri="{28A0092B-C50C-407E-A947-70E740481C1C}">
+                          <a14:useLocalDpi xmlns:a14="http://schemas.microsoft.com/office/drawing/2010/main" val="0"/>
+                        </a:ext>
+                      </a:extLst>
+                    </a:blip>
+                    <a:stretch>
+                      <a:fillRect/>
+                    </a:stretch>
+                  </pic:blipFill>
+                  <pic:spPr>
+                    <a:xfrm>
+                      <a:off x="0" y="0"/>
+                      <a:ext cx="5943600" cy="225425"/>
+                    </a:xfrm>
+                    <a:prstGeom prst="rect">
+                      <a:avLst/>
+                    </a:prstGeom>
+                  </pic:spPr>
+                </pic:pic>
+              </a:graphicData>
+            </a:graphic>
+          </wp:inline>
+        </w:drawing>
+      </w:r>
+    </w:p>
+    <w:p>
+      <w:pPr>
+        <w:pStyle w:val="ListParagraph"/>
+        <w:numPr>
+          <w:ilvl w:val="0"/>
+          <w:numId w:val="9"/>
+        </w:numPr>
+        <w:rPr>
+          <w:rFonts w:ascii="Times New Roman" w:hAnsi="Times New Roman" w:cs="Times New Roman"/>
+          <w:sz w:val="26"/>
+          <w:szCs w:val="26"/>
+        </w:rPr>
+      </w:pPr>
+      <w:r>
+        <w:rPr>
+          <w:rFonts w:ascii="Times New Roman" w:hAnsi="Times New Roman" w:cs="Times New Roman"/>
+          <w:sz w:val="26"/>
+          <w:szCs w:val="26"/>
+        </w:rPr>
+        <w:t>Lưu ý:</w:t>
+      </w:r>
+    </w:p>
+    <w:p>
+      <w:pPr>
+        <w:pStyle w:val="ListParagraph"/>
+        <w:numPr>
+          <w:ilvl w:val="0"/>
+          <w:numId w:val="10"/>
+        </w:numPr>
+        <w:rPr>
+          <w:rFonts w:ascii="Times New Roman" w:hAnsi="Times New Roman" w:cs="Times New Roman"/>
+          <w:sz w:val="26"/>
+          <w:szCs w:val="26"/>
+        </w:rPr>
+      </w:pPr>
+      <w:r>
+        <w:rPr>
+          <w:rFonts w:ascii="Times New Roman" w:hAnsi="Times New Roman" w:cs="Times New Roman"/>
+          <w:sz w:val="26"/>
+          <w:szCs w:val="26"/>
+        </w:rPr>
+        <w:t>Khi sử dụng các hàm Rpc trong NetCode cần kế thừa lớp NetworkBehaviour và gắn NetworkObject Component lên gameObject</w:t>
+      </w:r>
+    </w:p>
+    <w:p>
+      <w:pPr>
+        <w:pStyle w:val="ListParagraph"/>
+        <w:numPr>
+          <w:ilvl w:val="0"/>
+          <w:numId w:val="10"/>
+        </w:numPr>
+        <w:rPr>
+          <w:rFonts w:ascii="Times New Roman" w:hAnsi="Times New Roman" w:cs="Times New Roman"/>
+          <w:sz w:val="26"/>
+          <w:szCs w:val="26"/>
+        </w:rPr>
+      </w:pPr>
+      <w:r>
+        <w:rPr>
+          <w:rFonts w:ascii="Times New Roman" w:hAnsi="Times New Roman" w:cs="Times New Roman"/>
+          <w:sz w:val="26"/>
+          <w:szCs w:val="26"/>
+        </w:rPr>
+        <w:t>Khi gameObject ở chế độ Active = false:</w:t>
+      </w:r>
+    </w:p>
+    <w:p>
+      <w:pPr>
+        <w:pStyle w:val="ListParagraph"/>
+        <w:numPr>
+          <w:ilvl w:val="1"/>
+          <w:numId w:val="10"/>
+        </w:numPr>
+        <w:rPr>
+          <w:rFonts w:ascii="Times New Roman" w:hAnsi="Times New Roman" w:cs="Times New Roman"/>
+          <w:sz w:val="26"/>
+          <w:szCs w:val="26"/>
+        </w:rPr>
+      </w:pPr>
+      <w:r>
+        <w:rPr>
+          <w:rFonts w:ascii="Times New Roman" w:hAnsi="Times New Roman" w:cs="Times New Roman"/>
+          <w:sz w:val="26"/>
+          <w:szCs w:val="26"/>
+        </w:rPr>
+        <w:t xml:space="preserve">Hàm awake vẫn hoạt động: Do </w:t>
+      </w:r>
+      <w:r>
+        <w:rPr>
+          <w:rFonts w:ascii="Times New Roman" w:hAnsi="Times New Roman" w:cs="Times New Roman"/>
+          <w:sz w:val="26"/>
+          <w:szCs w:val="26"/>
+        </w:rPr>
+        <w:t>hàm này hoạt động khi đối tượng được khởi tạo trong scene</w:t>
+      </w:r>
+    </w:p>
+    <w:p>
+      <w:pPr>
+        <w:pStyle w:val="ListParagraph"/>
+        <w:numPr>
+          <w:ilvl w:val="1"/>
+          <w:numId w:val="10"/>
+        </w:numPr>
+        <w:rPr>
+          <w:rFonts w:ascii="Times New Roman" w:hAnsi="Times New Roman" w:cs="Times New Roman"/>
+          <w:sz w:val="26"/>
+          <w:szCs w:val="26"/>
+        </w:rPr>
+      </w:pPr>
+      <w:r>
+        <w:rPr>
+          <w:rFonts w:ascii="Times New Roman" w:hAnsi="Times New Roman" w:cs="Times New Roman"/>
+          <w:sz w:val="26"/>
+          <w:szCs w:val="26"/>
+        </w:rPr>
+        <w:t>Hàm Start và update thì không</w:t>
+      </w:r>
+      <w:r>
+        <w:rPr>
+          <w:rFonts w:ascii="Times New Roman" w:hAnsi="Times New Roman" w:cs="Times New Roman"/>
+          <w:sz w:val="26"/>
+          <w:szCs w:val="26"/>
+        </w:rPr>
+        <w:br w:type="page"/>
+      </w:r>
+    </w:p>
+    <w:p>
+      <w:pPr>
+        <w:pStyle w:val="ListParagraph"/>
+        <w:ind w:left="1440"/>
+        <w:jc w:val="center"/>
+        <w:rPr>
+          <w:rFonts w:ascii="Times New Roman" w:hAnsi="Times New Roman" w:cs="Times New Roman"/>
+          <w:color w:val="FF0000"/>
+          <w:sz w:val="30"/>
+          <w:szCs w:val="30"/>
+        </w:rPr>
+      </w:pPr>
+      <w:r>
+        <w:rPr>
+          <w:rFonts w:ascii="Times New Roman" w:hAnsi="Times New Roman" w:cs="Times New Roman"/>
+          <w:color w:val="FF0000"/>
+          <w:sz w:val="30"/>
+          <w:szCs w:val="30"/>
+        </w:rPr>
+        <w:lastRenderedPageBreak/>
+        <w:t>22/1/2025</w:t>
+      </w:r>
+    </w:p>
+    <w:p>
+      <w:pPr>
+        <w:pStyle w:val="ListParagraph"/>
+        <w:numPr>
+          <w:ilvl w:val="0"/>
+          <w:numId w:val="13"/>
+        </w:numPr>
+        <w:rPr>
+          <w:rFonts w:ascii="Times New Roman" w:hAnsi="Times New Roman" w:cs="Times New Roman"/>
+          <w:color w:val="000000" w:themeColor="text1"/>
+          <w:sz w:val="26"/>
+          <w:szCs w:val="26"/>
+        </w:rPr>
+      </w:pPr>
+      <w:r>
+        <w:rPr>
+          <w:rFonts w:ascii="Times New Roman" w:hAnsi="Times New Roman" w:cs="Times New Roman"/>
+          <w:color w:val="000000" w:themeColor="text1"/>
+          <w:sz w:val="26"/>
+          <w:szCs w:val="26"/>
+        </w:rPr>
+        <w:t>Hàm bất đồng bộ</w:t>
+      </w:r>
+    </w:p>
+    <w:p>
+      <w:pPr>
+        <w:pStyle w:val="ListParagraph"/>
+        <w:numPr>
+          <w:ilvl w:val="0"/>
+          <w:numId w:val="14"/>
+        </w:numPr>
+        <w:rPr>
+          <w:rFonts w:ascii="Times New Roman" w:hAnsi="Times New Roman" w:cs="Times New Roman"/>
+          <w:color w:val="000000" w:themeColor="text1"/>
+          <w:sz w:val="26"/>
+          <w:szCs w:val="26"/>
+        </w:rPr>
+      </w:pPr>
+      <w:r>
+        <w:rPr>
+          <w:rFonts w:ascii="Times New Roman" w:hAnsi="Times New Roman" w:cs="Times New Roman"/>
+          <w:color w:val="000000" w:themeColor="text1"/>
+          <w:sz w:val="26"/>
+          <w:szCs w:val="26"/>
+        </w:rPr>
+        <w:t>Hàm với mục đích là thực hiện các tác vụ độc lập mà không tác động lên luồng xử lí chính</w:t>
+      </w:r>
+    </w:p>
+    <w:p>
+      <w:pPr>
+        <w:pStyle w:val="ListParagraph"/>
+        <w:numPr>
+          <w:ilvl w:val="0"/>
+          <w:numId w:val="14"/>
+        </w:numPr>
+        <w:rPr>
+          <w:rFonts w:ascii="Times New Roman" w:hAnsi="Times New Roman" w:cs="Times New Roman"/>
+          <w:color w:val="000000" w:themeColor="text1"/>
+          <w:sz w:val="26"/>
+          <w:szCs w:val="26"/>
+        </w:rPr>
+      </w:pPr>
+      <w:r>
+        <w:rPr>
+          <w:rFonts w:ascii="Times New Roman" w:hAnsi="Times New Roman" w:cs="Times New Roman"/>
+          <w:color w:val="000000" w:themeColor="text1"/>
+          <w:sz w:val="26"/>
+          <w:szCs w:val="26"/>
+        </w:rPr>
+        <w:t>Trong Unity có thể kể đến như Coroutine và async/await</w:t>
+      </w:r>
+    </w:p>
+    <w:p>
+      <w:pPr>
+        <w:pStyle w:val="ListParagraph"/>
+        <w:numPr>
+          <w:ilvl w:val="0"/>
+          <w:numId w:val="14"/>
+        </w:numPr>
+        <w:rPr>
+          <w:rFonts w:ascii="Times New Roman" w:hAnsi="Times New Roman" w:cs="Times New Roman"/>
+          <w:color w:val="000000" w:themeColor="text1"/>
+          <w:sz w:val="26"/>
+          <w:szCs w:val="26"/>
+        </w:rPr>
+      </w:pPr>
+      <w:r>
+        <w:rPr>
+          <w:rFonts w:ascii="Times New Roman" w:hAnsi="Times New Roman" w:cs="Times New Roman"/>
+          <w:color w:val="000000" w:themeColor="text1"/>
+          <w:sz w:val="26"/>
+          <w:szCs w:val="26"/>
+        </w:rPr>
+        <w:t>Async/await:</w:t>
+      </w:r>
+    </w:p>
+    <w:p>
+      <w:pPr>
+        <w:pStyle w:val="ListParagraph"/>
+        <w:numPr>
+          <w:ilvl w:val="1"/>
+          <w:numId w:val="14"/>
+        </w:numPr>
+        <w:rPr>
+          <w:rFonts w:ascii="Times New Roman" w:hAnsi="Times New Roman" w:cs="Times New Roman"/>
+          <w:color w:val="000000" w:themeColor="text1"/>
+          <w:sz w:val="26"/>
+          <w:szCs w:val="26"/>
+        </w:rPr>
+      </w:pPr>
+      <w:r>
+        <w:rPr>
+          <w:rFonts w:ascii="Times New Roman" w:hAnsi="Times New Roman" w:cs="Times New Roman"/>
+          <w:color w:val="000000" w:themeColor="text1"/>
+          <w:sz w:val="26"/>
+          <w:szCs w:val="26"/>
+        </w:rPr>
+        <w:t>Khai báo:</w:t>
+      </w:r>
+    </w:p>
+    <w:p>
+      <w:pPr>
+        <w:rPr>
+          <w:rFonts w:ascii="Times New Roman" w:hAnsi="Times New Roman" w:cs="Times New Roman"/>
+          <w:color w:val="000000" w:themeColor="text1"/>
+          <w:sz w:val="26"/>
+          <w:szCs w:val="26"/>
+        </w:rPr>
+      </w:pPr>
+      <w:r>
+        <w:drawing>
+          <wp:inline distT="0" distB="0" distL="0" distR="0" wp14:anchorId="16686AB3" wp14:editId="5738448A">
+            <wp:extent cx="5943600" cy="1489710"/>
+            <wp:effectExtent l="0" t="0" r="0" b="0"/>
+            <wp:docPr id="885595396" name="Picture 1" descr="A computer screen shot of a program&#10;&#10;Description automatically generated"/>
+            <wp:cNvGraphicFramePr>
+              <a:graphicFrameLocks xmlns:a="http://schemas.openxmlformats.org/drawingml/2006/main" noChangeAspect="1"/>
+            </wp:cNvGraphicFramePr>
+            <a:graphic xmlns:a="http://schemas.openxmlformats.org/drawingml/2006/main">
+              <a:graphicData uri="http://schemas.openxmlformats.org/drawingml/2006/picture">
+                <pic:pic xmlns:pic="http://schemas.openxmlformats.org/drawingml/2006/picture">
+                  <pic:nvPicPr>
+                    <pic:cNvPr id="885595396" name="Picture 1" descr="A computer screen shot of a program&#10;&#10;Description automatically generated"/>
+                    <pic:cNvPicPr/>
+                  </pic:nvPicPr>
+                  <pic:blipFill>
+                    <a:blip r:embed="rId23">
+                      <a:extLst>
+                        <a:ext uri="{28A0092B-C50C-407E-A947-70E740481C1C}">
+                          <a14:useLocalDpi xmlns:a14="http://schemas.microsoft.com/office/drawing/2010/main" val="0"/>
+                        </a:ext>
+                      </a:extLst>
+                    </a:blip>
+                    <a:stretch>
+                      <a:fillRect/>
+                    </a:stretch>
+                  </pic:blipFill>
+                  <pic:spPr>
+                    <a:xfrm>
+                      <a:off x="0" y="0"/>
+                      <a:ext cx="5943600" cy="1489710"/>
+                    </a:xfrm>
+                    <a:prstGeom prst="rect">
+                      <a:avLst/>
+                    </a:prstGeom>
+                  </pic:spPr>
+                </pic:pic>
+              </a:graphicData>
+            </a:graphic>
+          </wp:inline>
+        </w:drawing>
+      </w:r>
+    </w:p>
+    <w:p>
+      <w:pPr>
+        <w:pStyle w:val="ListParagraph"/>
+        <w:numPr>
+          <w:ilvl w:val="1"/>
+          <w:numId w:val="14"/>
+        </w:numPr>
+        <w:rPr>
+          <w:rFonts w:ascii="Times New Roman" w:hAnsi="Times New Roman" w:cs="Times New Roman"/>
+          <w:color w:val="000000" w:themeColor="text1"/>
+          <w:sz w:val="26"/>
+          <w:szCs w:val="26"/>
+        </w:rPr>
+      </w:pPr>
+      <w:r>
+        <w:rPr>
+          <w:rFonts w:ascii="Times New Roman" w:hAnsi="Times New Roman" w:cs="Times New Roman"/>
+          <w:color w:val="000000" w:themeColor="text1"/>
+          <w:sz w:val="26"/>
+          <w:szCs w:val="26"/>
+        </w:rPr>
+        <w:t>Phải có từ khóa await trong thân hàm</w:t>
+      </w:r>
+    </w:p>
+    <w:p>
+      <w:pPr>
+        <w:pStyle w:val="ListParagraph"/>
+        <w:numPr>
+          <w:ilvl w:val="1"/>
+          <w:numId w:val="14"/>
+        </w:numPr>
+        <w:rPr>
+          <w:rFonts w:ascii="Times New Roman" w:hAnsi="Times New Roman" w:cs="Times New Roman"/>
+          <w:color w:val="000000" w:themeColor="text1"/>
+          <w:sz w:val="26"/>
+          <w:szCs w:val="26"/>
+        </w:rPr>
+      </w:pPr>
+      <w:r>
+        <w:rPr>
+          <w:rFonts w:ascii="Times New Roman" w:hAnsi="Times New Roman" w:cs="Times New Roman"/>
+          <w:color w:val="000000" w:themeColor="text1"/>
+          <w:sz w:val="26"/>
+          <w:szCs w:val="26"/>
+        </w:rPr>
+        <w:t>Khi muốn trả về giá trị cần khai báo Task&lt;int&gt; không thể trả về giá trị int như thông thường. Task đại diện cho một công việc được hoàn thành</w:t>
+      </w:r>
+    </w:p>
+    <w:p>
+      <w:pPr>
+        <w:pStyle w:val="ListParagraph"/>
+        <w:numPr>
+          <w:ilvl w:val="0"/>
+          <w:numId w:val="13"/>
+        </w:numPr>
+        <w:rPr>
+          <w:rFonts w:ascii="Times New Roman" w:hAnsi="Times New Roman" w:cs="Times New Roman"/>
+          <w:color w:val="000000" w:themeColor="text1"/>
+          <w:sz w:val="26"/>
+          <w:szCs w:val="26"/>
+        </w:rPr>
+      </w:pPr>
+      <w:r>
+        <w:rPr>
+          <w:rFonts w:ascii="Times New Roman" w:hAnsi="Times New Roman" w:cs="Times New Roman"/>
+          <w:color w:val="000000" w:themeColor="text1"/>
+          <w:sz w:val="26"/>
+          <w:szCs w:val="26"/>
+        </w:rPr>
+        <w:t>Tạo Lobby trong Unity:</w:t>
+      </w:r>
+    </w:p>
+    <w:p>
+      <w:pPr>
+        <w:pStyle w:val="ListParagraph"/>
+        <w:numPr>
+          <w:ilvl w:val="0"/>
+          <w:numId w:val="15"/>
+        </w:numPr>
+        <w:rPr>
+          <w:rFonts w:ascii="Times New Roman" w:hAnsi="Times New Roman" w:cs="Times New Roman"/>
+          <w:color w:val="000000" w:themeColor="text1"/>
+          <w:sz w:val="26"/>
+          <w:szCs w:val="26"/>
+        </w:rPr>
+      </w:pPr>
+      <w:r>
+        <w:rPr>
+          <w:rFonts w:ascii="Times New Roman" w:hAnsi="Times New Roman" w:cs="Times New Roman"/>
+          <w:color w:val="000000" w:themeColor="text1"/>
+          <w:sz w:val="26"/>
+          <w:szCs w:val="26"/>
+        </w:rPr>
+        <w:t>Sử dụng Unity.Service</w:t>
+      </w:r>
+    </w:p>
+    <w:p>
+      <w:pPr>
+        <w:pStyle w:val="ListParagraph"/>
+        <w:numPr>
+          <w:ilvl w:val="1"/>
+          <w:numId w:val="15"/>
+        </w:numPr>
+        <w:rPr>
+          <w:rFonts w:ascii="Times New Roman" w:hAnsi="Times New Roman" w:cs="Times New Roman"/>
+          <w:color w:val="000000" w:themeColor="text1"/>
+          <w:sz w:val="26"/>
+          <w:szCs w:val="26"/>
+        </w:rPr>
+      </w:pPr>
+    </w:p>
+    <w:p>
+      <w:pPr>
+        <w:pStyle w:val="ListParagraph"/>
+        <w:ind w:left="2160"/>
         <w:rPr>
           <w:rFonts w:ascii="Times New Roman" w:hAnsi="Times New Roman" w:cs="Times New Roman"/>
           <w:sz w:val="26"/>
@@ -2311,6 +3217,434 @@
     </w:lvl>
   </w:abstractNum>
   <w:abstractNum w:abstractNumId="4" w15:restartNumberingAfterBreak="0">
+    <w:nsid w:val="2A314606"/>
+    <w:multiLevelType w:val="hybridMultilevel"/>
+    <w:tmpl w:val="507CF3E0"/>
+    <w:lvl w:ilvl="0" w:tplc="04090001">
+      <w:start w:val="1"/>
+      <w:numFmt w:val="bullet"/>
+      <w:lvlText w:val=""/>
+      <w:lvlJc w:val="left"/>
+      <w:pPr>
+        <w:ind w:left="720" w:hanging="360"/>
+      </w:pPr>
+      <w:rPr>
+        <w:rFonts w:ascii="Symbol" w:hAnsi="Symbol" w:hint="default"/>
+      </w:rPr>
+    </w:lvl>
+    <w:lvl w:ilvl="1" w:tplc="04090003" w:tentative="1">
+      <w:start w:val="1"/>
+      <w:numFmt w:val="bullet"/>
+      <w:lvlText w:val="o"/>
+      <w:lvlJc w:val="left"/>
+      <w:pPr>
+        <w:ind w:left="1440" w:hanging="360"/>
+      </w:pPr>
+      <w:rPr>
+        <w:rFonts w:ascii="Courier New" w:hAnsi="Courier New" w:cs="Courier New" w:hint="default"/>
+      </w:rPr>
+    </w:lvl>
+    <w:lvl w:ilvl="2" w:tplc="04090005" w:tentative="1">
+      <w:start w:val="1"/>
+      <w:numFmt w:val="bullet"/>
+      <w:lvlText w:val=""/>
+      <w:lvlJc w:val="left"/>
+      <w:pPr>
+        <w:ind w:left="2160" w:hanging="360"/>
+      </w:pPr>
+      <w:rPr>
+        <w:rFonts w:ascii="Wingdings" w:hAnsi="Wingdings" w:hint="default"/>
+      </w:rPr>
+    </w:lvl>
+    <w:lvl w:ilvl="3" w:tplc="04090001" w:tentative="1">
+      <w:start w:val="1"/>
+      <w:numFmt w:val="bullet"/>
+      <w:lvlText w:val=""/>
+      <w:lvlJc w:val="left"/>
+      <w:pPr>
+        <w:ind w:left="2880" w:hanging="360"/>
+      </w:pPr>
+      <w:rPr>
+        <w:rFonts w:ascii="Symbol" w:hAnsi="Symbol" w:hint="default"/>
+      </w:rPr>
+    </w:lvl>
+    <w:lvl w:ilvl="4" w:tplc="04090003" w:tentative="1">
+      <w:start w:val="1"/>
+      <w:numFmt w:val="bullet"/>
+      <w:lvlText w:val="o"/>
+      <w:lvlJc w:val="left"/>
+      <w:pPr>
+        <w:ind w:left="3600" w:hanging="360"/>
+      </w:pPr>
+      <w:rPr>
+        <w:rFonts w:ascii="Courier New" w:hAnsi="Courier New" w:cs="Courier New" w:hint="default"/>
+      </w:rPr>
+    </w:lvl>
+    <w:lvl w:ilvl="5" w:tplc="04090005" w:tentative="1">
+      <w:start w:val="1"/>
+      <w:numFmt w:val="bullet"/>
+      <w:lvlText w:val=""/>
+      <w:lvlJc w:val="left"/>
+      <w:pPr>
+        <w:ind w:left="4320" w:hanging="360"/>
+      </w:pPr>
+      <w:rPr>
+        <w:rFonts w:ascii="Wingdings" w:hAnsi="Wingdings" w:hint="default"/>
+      </w:rPr>
+    </w:lvl>
+    <w:lvl w:ilvl="6" w:tplc="04090001" w:tentative="1">
+      <w:start w:val="1"/>
+      <w:numFmt w:val="bullet"/>
+      <w:lvlText w:val=""/>
+      <w:lvlJc w:val="left"/>
+      <w:pPr>
+        <w:ind w:left="5040" w:hanging="360"/>
+      </w:pPr>
+      <w:rPr>
+        <w:rFonts w:ascii="Symbol" w:hAnsi="Symbol" w:hint="default"/>
+      </w:rPr>
+    </w:lvl>
+    <w:lvl w:ilvl="7" w:tplc="04090003" w:tentative="1">
+      <w:start w:val="1"/>
+      <w:numFmt w:val="bullet"/>
+      <w:lvlText w:val="o"/>
+      <w:lvlJc w:val="left"/>
+      <w:pPr>
+        <w:ind w:left="5760" w:hanging="360"/>
+      </w:pPr>
+      <w:rPr>
+        <w:rFonts w:ascii="Courier New" w:hAnsi="Courier New" w:cs="Courier New" w:hint="default"/>
+      </w:rPr>
+    </w:lvl>
+    <w:lvl w:ilvl="8" w:tplc="04090005" w:tentative="1">
+      <w:start w:val="1"/>
+      <w:numFmt w:val="bullet"/>
+      <w:lvlText w:val=""/>
+      <w:lvlJc w:val="left"/>
+      <w:pPr>
+        <w:ind w:left="6480" w:hanging="360"/>
+      </w:pPr>
+      <w:rPr>
+        <w:rFonts w:ascii="Wingdings" w:hAnsi="Wingdings" w:hint="default"/>
+      </w:rPr>
+    </w:lvl>
+  </w:abstractNum>
+  <w:abstractNum w:abstractNumId="5" w15:restartNumberingAfterBreak="0">
+    <w:nsid w:val="2E890A6E"/>
+    <w:multiLevelType w:val="hybridMultilevel"/>
+    <w:tmpl w:val="77D6AD98"/>
+    <w:lvl w:ilvl="0" w:tplc="0409000F">
+      <w:start w:val="1"/>
+      <w:numFmt w:val="decimal"/>
+      <w:lvlText w:val="%1."/>
+      <w:lvlJc w:val="left"/>
+      <w:pPr>
+        <w:ind w:left="720" w:hanging="360"/>
+      </w:pPr>
+      <w:rPr>
+        <w:rFonts w:hint="default"/>
+      </w:rPr>
+    </w:lvl>
+    <w:lvl w:ilvl="1" w:tplc="04090019">
+      <w:start w:val="1"/>
+      <w:numFmt w:val="lowerLetter"/>
+      <w:lvlText w:val="%2."/>
+      <w:lvlJc w:val="left"/>
+      <w:pPr>
+        <w:ind w:left="1440" w:hanging="360"/>
+      </w:pPr>
+    </w:lvl>
+    <w:lvl w:ilvl="2" w:tplc="0409001B" w:tentative="1">
+      <w:start w:val="1"/>
+      <w:numFmt w:val="lowerRoman"/>
+      <w:lvlText w:val="%3."/>
+      <w:lvlJc w:val="right"/>
+      <w:pPr>
+        <w:ind w:left="2160" w:hanging="180"/>
+      </w:pPr>
+    </w:lvl>
+    <w:lvl w:ilvl="3" w:tplc="0409000F" w:tentative="1">
+      <w:start w:val="1"/>
+      <w:numFmt w:val="decimal"/>
+      <w:lvlText w:val="%4."/>
+      <w:lvlJc w:val="left"/>
+      <w:pPr>
+        <w:ind w:left="2880" w:hanging="360"/>
+      </w:pPr>
+    </w:lvl>
+    <w:lvl w:ilvl="4" w:tplc="04090019" w:tentative="1">
+      <w:start w:val="1"/>
+      <w:numFmt w:val="lowerLetter"/>
+      <w:lvlText w:val="%5."/>
+      <w:lvlJc w:val="left"/>
+      <w:pPr>
+        <w:ind w:left="3600" w:hanging="360"/>
+      </w:pPr>
+    </w:lvl>
+    <w:lvl w:ilvl="5" w:tplc="0409001B" w:tentative="1">
+      <w:start w:val="1"/>
+      <w:numFmt w:val="lowerRoman"/>
+      <w:lvlText w:val="%6."/>
+      <w:lvlJc w:val="right"/>
+      <w:pPr>
+        <w:ind w:left="4320" w:hanging="180"/>
+      </w:pPr>
+    </w:lvl>
+    <w:lvl w:ilvl="6" w:tplc="0409000F" w:tentative="1">
+      <w:start w:val="1"/>
+      <w:numFmt w:val="decimal"/>
+      <w:lvlText w:val="%7."/>
+      <w:lvlJc w:val="left"/>
+      <w:pPr>
+        <w:ind w:left="5040" w:hanging="360"/>
+      </w:pPr>
+    </w:lvl>
+    <w:lvl w:ilvl="7" w:tplc="04090019" w:tentative="1">
+      <w:start w:val="1"/>
+      <w:numFmt w:val="lowerLetter"/>
+      <w:lvlText w:val="%8."/>
+      <w:lvlJc w:val="left"/>
+      <w:pPr>
+        <w:ind w:left="5760" w:hanging="360"/>
+      </w:pPr>
+    </w:lvl>
+    <w:lvl w:ilvl="8" w:tplc="0409001B" w:tentative="1">
+      <w:start w:val="1"/>
+      <w:numFmt w:val="lowerRoman"/>
+      <w:lvlText w:val="%9."/>
+      <w:lvlJc w:val="right"/>
+      <w:pPr>
+        <w:ind w:left="6480" w:hanging="180"/>
+      </w:pPr>
+    </w:lvl>
+  </w:abstractNum>
+  <w:abstractNum w:abstractNumId="6" w15:restartNumberingAfterBreak="0">
+    <w:nsid w:val="327328AE"/>
+    <w:multiLevelType w:val="hybridMultilevel"/>
+    <w:tmpl w:val="84D8CE2E"/>
+    <w:lvl w:ilvl="0" w:tplc="7BEC80A8">
+      <w:start w:val="1"/>
+      <w:numFmt w:val="bullet"/>
+      <w:lvlText w:val="-"/>
+      <w:lvlJc w:val="left"/>
+      <w:pPr>
+        <w:ind w:left="1440" w:hanging="360"/>
+      </w:pPr>
+      <w:rPr>
+        <w:rFonts w:ascii="Courier New" w:hAnsi="Courier New" w:hint="default"/>
+      </w:rPr>
+    </w:lvl>
+    <w:lvl w:ilvl="1" w:tplc="04090003">
+      <w:start w:val="1"/>
+      <w:numFmt w:val="bullet"/>
+      <w:lvlText w:val="o"/>
+      <w:lvlJc w:val="left"/>
+      <w:pPr>
+        <w:ind w:left="2160" w:hanging="360"/>
+      </w:pPr>
+      <w:rPr>
+        <w:rFonts w:ascii="Courier New" w:hAnsi="Courier New" w:cs="Courier New" w:hint="default"/>
+      </w:rPr>
+    </w:lvl>
+    <w:lvl w:ilvl="2" w:tplc="04090005" w:tentative="1">
+      <w:start w:val="1"/>
+      <w:numFmt w:val="bullet"/>
+      <w:lvlText w:val=""/>
+      <w:lvlJc w:val="left"/>
+      <w:pPr>
+        <w:ind w:left="2880" w:hanging="360"/>
+      </w:pPr>
+      <w:rPr>
+        <w:rFonts w:ascii="Wingdings" w:hAnsi="Wingdings" w:hint="default"/>
+      </w:rPr>
+    </w:lvl>
+    <w:lvl w:ilvl="3" w:tplc="04090001" w:tentative="1">
+      <w:start w:val="1"/>
+      <w:numFmt w:val="bullet"/>
+      <w:lvlText w:val=""/>
+      <w:lvlJc w:val="left"/>
+      <w:pPr>
+        <w:ind w:left="3600" w:hanging="360"/>
+      </w:pPr>
+      <w:rPr>
+        <w:rFonts w:ascii="Symbol" w:hAnsi="Symbol" w:hint="default"/>
+      </w:rPr>
+    </w:lvl>
+    <w:lvl w:ilvl="4" w:tplc="04090003" w:tentative="1">
+      <w:start w:val="1"/>
+      <w:numFmt w:val="bullet"/>
+      <w:lvlText w:val="o"/>
+      <w:lvlJc w:val="left"/>
+      <w:pPr>
+        <w:ind w:left="4320" w:hanging="360"/>
+      </w:pPr>
+      <w:rPr>
+        <w:rFonts w:ascii="Courier New" w:hAnsi="Courier New" w:cs="Courier New" w:hint="default"/>
+      </w:rPr>
+    </w:lvl>
+    <w:lvl w:ilvl="5" w:tplc="04090005" w:tentative="1">
+      <w:start w:val="1"/>
+      <w:numFmt w:val="bullet"/>
+      <w:lvlText w:val=""/>
+      <w:lvlJc w:val="left"/>
+      <w:pPr>
+        <w:ind w:left="5040" w:hanging="360"/>
+      </w:pPr>
+      <w:rPr>
+        <w:rFonts w:ascii="Wingdings" w:hAnsi="Wingdings" w:hint="default"/>
+      </w:rPr>
+    </w:lvl>
+    <w:lvl w:ilvl="6" w:tplc="04090001" w:tentative="1">
+      <w:start w:val="1"/>
+      <w:numFmt w:val="bullet"/>
+      <w:lvlText w:val=""/>
+      <w:lvlJc w:val="left"/>
+      <w:pPr>
+        <w:ind w:left="5760" w:hanging="360"/>
+      </w:pPr>
+      <w:rPr>
+        <w:rFonts w:ascii="Symbol" w:hAnsi="Symbol" w:hint="default"/>
+      </w:rPr>
+    </w:lvl>
+    <w:lvl w:ilvl="7" w:tplc="04090003" w:tentative="1">
+      <w:start w:val="1"/>
+      <w:numFmt w:val="bullet"/>
+      <w:lvlText w:val="o"/>
+      <w:lvlJc w:val="left"/>
+      <w:pPr>
+        <w:ind w:left="6480" w:hanging="360"/>
+      </w:pPr>
+      <w:rPr>
+        <w:rFonts w:ascii="Courier New" w:hAnsi="Courier New" w:cs="Courier New" w:hint="default"/>
+      </w:rPr>
+    </w:lvl>
+    <w:lvl w:ilvl="8" w:tplc="04090005" w:tentative="1">
+      <w:start w:val="1"/>
+      <w:numFmt w:val="bullet"/>
+      <w:lvlText w:val=""/>
+      <w:lvlJc w:val="left"/>
+      <w:pPr>
+        <w:ind w:left="7200" w:hanging="360"/>
+      </w:pPr>
+      <w:rPr>
+        <w:rFonts w:ascii="Wingdings" w:hAnsi="Wingdings" w:hint="default"/>
+      </w:rPr>
+    </w:lvl>
+  </w:abstractNum>
+  <w:abstractNum w:abstractNumId="7" w15:restartNumberingAfterBreak="0">
+    <w:nsid w:val="3B100345"/>
+    <w:multiLevelType w:val="hybridMultilevel"/>
+    <w:tmpl w:val="325EB156"/>
+    <w:lvl w:ilvl="0" w:tplc="7BEC80A8">
+      <w:start w:val="1"/>
+      <w:numFmt w:val="bullet"/>
+      <w:lvlText w:val="-"/>
+      <w:lvlJc w:val="left"/>
+      <w:pPr>
+        <w:ind w:left="1080" w:hanging="360"/>
+      </w:pPr>
+      <w:rPr>
+        <w:rFonts w:ascii="Courier New" w:hAnsi="Courier New" w:hint="default"/>
+      </w:rPr>
+    </w:lvl>
+    <w:lvl w:ilvl="1" w:tplc="04090003">
+      <w:start w:val="1"/>
+      <w:numFmt w:val="bullet"/>
+      <w:lvlText w:val="o"/>
+      <w:lvlJc w:val="left"/>
+      <w:pPr>
+        <w:ind w:left="1800" w:hanging="360"/>
+      </w:pPr>
+      <w:rPr>
+        <w:rFonts w:ascii="Courier New" w:hAnsi="Courier New" w:cs="Courier New" w:hint="default"/>
+      </w:rPr>
+    </w:lvl>
+    <w:lvl w:ilvl="2" w:tplc="04090005" w:tentative="1">
+      <w:start w:val="1"/>
+      <w:numFmt w:val="bullet"/>
+      <w:lvlText w:val=""/>
+      <w:lvlJc w:val="left"/>
+      <w:pPr>
+        <w:ind w:left="2520" w:hanging="360"/>
+      </w:pPr>
+      <w:rPr>
+        <w:rFonts w:ascii="Wingdings" w:hAnsi="Wingdings" w:hint="default"/>
+      </w:rPr>
+    </w:lvl>
+    <w:lvl w:ilvl="3" w:tplc="04090001" w:tentative="1">
+      <w:start w:val="1"/>
+      <w:numFmt w:val="bullet"/>
+      <w:lvlText w:val=""/>
+      <w:lvlJc w:val="left"/>
+      <w:pPr>
+        <w:ind w:left="3240" w:hanging="360"/>
+      </w:pPr>
+      <w:rPr>
+        <w:rFonts w:ascii="Symbol" w:hAnsi="Symbol" w:hint="default"/>
+      </w:rPr>
+    </w:lvl>
+    <w:lvl w:ilvl="4" w:tplc="04090003" w:tentative="1">
+      <w:start w:val="1"/>
+      <w:numFmt w:val="bullet"/>
+      <w:lvlText w:val="o"/>
+      <w:lvlJc w:val="left"/>
+      <w:pPr>
+        <w:ind w:left="3960" w:hanging="360"/>
+      </w:pPr>
+      <w:rPr>
+        <w:rFonts w:ascii="Courier New" w:hAnsi="Courier New" w:cs="Courier New" w:hint="default"/>
+      </w:rPr>
+    </w:lvl>
+    <w:lvl w:ilvl="5" w:tplc="04090005" w:tentative="1">
+      <w:start w:val="1"/>
+      <w:numFmt w:val="bullet"/>
+      <w:lvlText w:val=""/>
+      <w:lvlJc w:val="left"/>
+      <w:pPr>
+        <w:ind w:left="4680" w:hanging="360"/>
+      </w:pPr>
+      <w:rPr>
+        <w:rFonts w:ascii="Wingdings" w:hAnsi="Wingdings" w:hint="default"/>
+      </w:rPr>
+    </w:lvl>
+    <w:lvl w:ilvl="6" w:tplc="04090001" w:tentative="1">
+      <w:start w:val="1"/>
+      <w:numFmt w:val="bullet"/>
+      <w:lvlText w:val=""/>
+      <w:lvlJc w:val="left"/>
+      <w:pPr>
+        <w:ind w:left="5400" w:hanging="360"/>
+      </w:pPr>
+      <w:rPr>
+        <w:rFonts w:ascii="Symbol" w:hAnsi="Symbol" w:hint="default"/>
+      </w:rPr>
+    </w:lvl>
+    <w:lvl w:ilvl="7" w:tplc="04090003" w:tentative="1">
+      <w:start w:val="1"/>
+      <w:numFmt w:val="bullet"/>
+      <w:lvlText w:val="o"/>
+      <w:lvlJc w:val="left"/>
+      <w:pPr>
+        <w:ind w:left="6120" w:hanging="360"/>
+      </w:pPr>
+      <w:rPr>
+        <w:rFonts w:ascii="Courier New" w:hAnsi="Courier New" w:cs="Courier New" w:hint="default"/>
+      </w:rPr>
+    </w:lvl>
+    <w:lvl w:ilvl="8" w:tplc="04090005" w:tentative="1">
+      <w:start w:val="1"/>
+      <w:numFmt w:val="bullet"/>
+      <w:lvlText w:val=""/>
+      <w:lvlJc w:val="left"/>
+      <w:pPr>
+        <w:ind w:left="6840" w:hanging="360"/>
+      </w:pPr>
+      <w:rPr>
+        <w:rFonts w:ascii="Wingdings" w:hAnsi="Wingdings" w:hint="default"/>
+      </w:rPr>
+    </w:lvl>
+  </w:abstractNum>
+  <w:abstractNum w:abstractNumId="8" w15:restartNumberingAfterBreak="0">
     <w:nsid w:val="413F467A"/>
     <w:multiLevelType w:val="hybridMultilevel"/>
     <w:tmpl w:val="2CA63E74"/>
@@ -2423,7 +3757,7 @@
       </w:rPr>
     </w:lvl>
   </w:abstractNum>
-  <w:abstractNum w:abstractNumId="5" w15:restartNumberingAfterBreak="0">
+  <w:abstractNum w:abstractNumId="9" w15:restartNumberingAfterBreak="0">
     <w:nsid w:val="414F3544"/>
     <w:multiLevelType w:val="hybridMultilevel"/>
     <w:tmpl w:val="0FD00F32"/>
@@ -2512,7 +3846,120 @@
       </w:pPr>
     </w:lvl>
   </w:abstractNum>
-  <w:abstractNum w:abstractNumId="6" w15:restartNumberingAfterBreak="0">
+  <w:abstractNum w:abstractNumId="10" w15:restartNumberingAfterBreak="0">
+    <w:nsid w:val="42AD1AA0"/>
+    <w:multiLevelType w:val="hybridMultilevel"/>
+    <w:tmpl w:val="463AA624"/>
+    <w:lvl w:ilvl="0" w:tplc="7BEC80A8">
+      <w:start w:val="1"/>
+      <w:numFmt w:val="bullet"/>
+      <w:lvlText w:val="-"/>
+      <w:lvlJc w:val="left"/>
+      <w:pPr>
+        <w:ind w:left="1440" w:hanging="360"/>
+      </w:pPr>
+      <w:rPr>
+        <w:rFonts w:ascii="Courier New" w:hAnsi="Courier New" w:hint="default"/>
+      </w:rPr>
+    </w:lvl>
+    <w:lvl w:ilvl="1" w:tplc="04090003" w:tentative="1">
+      <w:start w:val="1"/>
+      <w:numFmt w:val="bullet"/>
+      <w:lvlText w:val="o"/>
+      <w:lvlJc w:val="left"/>
+      <w:pPr>
+        <w:ind w:left="2160" w:hanging="360"/>
+      </w:pPr>
+      <w:rPr>
+        <w:rFonts w:ascii="Courier New" w:hAnsi="Courier New" w:cs="Courier New" w:hint="default"/>
+      </w:rPr>
+    </w:lvl>
+    <w:lvl w:ilvl="2" w:tplc="04090005" w:tentative="1">
+      <w:start w:val="1"/>
+      <w:numFmt w:val="bullet"/>
+      <w:lvlText w:val=""/>
+      <w:lvlJc w:val="left"/>
+      <w:pPr>
+        <w:ind w:left="2880" w:hanging="360"/>
+      </w:pPr>
+      <w:rPr>
+        <w:rFonts w:ascii="Wingdings" w:hAnsi="Wingdings" w:hint="default"/>
+      </w:rPr>
+    </w:lvl>
+    <w:lvl w:ilvl="3" w:tplc="04090001" w:tentative="1">
+      <w:start w:val="1"/>
+      <w:numFmt w:val="bullet"/>
+      <w:lvlText w:val=""/>
+      <w:lvlJc w:val="left"/>
+      <w:pPr>
+        <w:ind w:left="3600" w:hanging="360"/>
+      </w:pPr>
+      <w:rPr>
+        <w:rFonts w:ascii="Symbol" w:hAnsi="Symbol" w:hint="default"/>
+      </w:rPr>
+    </w:lvl>
+    <w:lvl w:ilvl="4" w:tplc="04090003" w:tentative="1">
+      <w:start w:val="1"/>
+      <w:numFmt w:val="bullet"/>
+      <w:lvlText w:val="o"/>
+      <w:lvlJc w:val="left"/>
+      <w:pPr>
+        <w:ind w:left="4320" w:hanging="360"/>
+      </w:pPr>
+      <w:rPr>
+        <w:rFonts w:ascii="Courier New" w:hAnsi="Courier New" w:cs="Courier New" w:hint="default"/>
+      </w:rPr>
+    </w:lvl>
+    <w:lvl w:ilvl="5" w:tplc="04090005" w:tentative="1">
+      <w:start w:val="1"/>
+      <w:numFmt w:val="bullet"/>
+      <w:lvlText w:val=""/>
+      <w:lvlJc w:val="left"/>
+      <w:pPr>
+        <w:ind w:left="5040" w:hanging="360"/>
+      </w:pPr>
+      <w:rPr>
+        <w:rFonts w:ascii="Wingdings" w:hAnsi="Wingdings" w:hint="default"/>
+      </w:rPr>
+    </w:lvl>
+    <w:lvl w:ilvl="6" w:tplc="04090001" w:tentative="1">
+      <w:start w:val="1"/>
+      <w:numFmt w:val="bullet"/>
+      <w:lvlText w:val=""/>
+      <w:lvlJc w:val="left"/>
+      <w:pPr>
+        <w:ind w:left="5760" w:hanging="360"/>
+      </w:pPr>
+      <w:rPr>
+        <w:rFonts w:ascii="Symbol" w:hAnsi="Symbol" w:hint="default"/>
+      </w:rPr>
+    </w:lvl>
+    <w:lvl w:ilvl="7" w:tplc="04090003" w:tentative="1">
+      <w:start w:val="1"/>
+      <w:numFmt w:val="bullet"/>
+      <w:lvlText w:val="o"/>
+      <w:lvlJc w:val="left"/>
+      <w:pPr>
+        <w:ind w:left="6480" w:hanging="360"/>
+      </w:pPr>
+      <w:rPr>
+        <w:rFonts w:ascii="Courier New" w:hAnsi="Courier New" w:cs="Courier New" w:hint="default"/>
+      </w:rPr>
+    </w:lvl>
+    <w:lvl w:ilvl="8" w:tplc="04090005" w:tentative="1">
+      <w:start w:val="1"/>
+      <w:numFmt w:val="bullet"/>
+      <w:lvlText w:val=""/>
+      <w:lvlJc w:val="left"/>
+      <w:pPr>
+        <w:ind w:left="7200" w:hanging="360"/>
+      </w:pPr>
+      <w:rPr>
+        <w:rFonts w:ascii="Wingdings" w:hAnsi="Wingdings" w:hint="default"/>
+      </w:rPr>
+    </w:lvl>
+  </w:abstractNum>
+  <w:abstractNum w:abstractNumId="11" w15:restartNumberingAfterBreak="0">
     <w:nsid w:val="51591781"/>
     <w:multiLevelType w:val="hybridMultilevel"/>
     <w:tmpl w:val="BEB0E600"/>
@@ -2625,7 +4072,211 @@
       </w:rPr>
     </w:lvl>
   </w:abstractNum>
-  <w:abstractNum w:abstractNumId="7" w15:restartNumberingAfterBreak="0">
+  <w:abstractNum w:abstractNumId="12" w15:restartNumberingAfterBreak="0">
+    <w:nsid w:val="554034DD"/>
+    <w:multiLevelType w:val="hybridMultilevel"/>
+    <w:tmpl w:val="ADEE1B48"/>
+    <w:lvl w:ilvl="0" w:tplc="02166026">
+      <w:start w:val="1"/>
+      <w:numFmt w:val="decimal"/>
+      <w:lvlText w:val="%1."/>
+      <w:lvlJc w:val="left"/>
+      <w:pPr>
+        <w:ind w:left="720" w:hanging="360"/>
+      </w:pPr>
+      <w:rPr>
+        <w:color w:val="auto"/>
+        <w:sz w:val="26"/>
+        <w:szCs w:val="26"/>
+      </w:rPr>
+    </w:lvl>
+    <w:lvl w:ilvl="1" w:tplc="04090019" w:tentative="1">
+      <w:start w:val="1"/>
+      <w:numFmt w:val="lowerLetter"/>
+      <w:lvlText w:val="%2."/>
+      <w:lvlJc w:val="left"/>
+      <w:pPr>
+        <w:ind w:left="1440" w:hanging="360"/>
+      </w:pPr>
+    </w:lvl>
+    <w:lvl w:ilvl="2" w:tplc="0409001B" w:tentative="1">
+      <w:start w:val="1"/>
+      <w:numFmt w:val="lowerRoman"/>
+      <w:lvlText w:val="%3."/>
+      <w:lvlJc w:val="right"/>
+      <w:pPr>
+        <w:ind w:left="2160" w:hanging="180"/>
+      </w:pPr>
+    </w:lvl>
+    <w:lvl w:ilvl="3" w:tplc="0409000F" w:tentative="1">
+      <w:start w:val="1"/>
+      <w:numFmt w:val="decimal"/>
+      <w:lvlText w:val="%4."/>
+      <w:lvlJc w:val="left"/>
+      <w:pPr>
+        <w:ind w:left="2880" w:hanging="360"/>
+      </w:pPr>
+    </w:lvl>
+    <w:lvl w:ilvl="4" w:tplc="04090019" w:tentative="1">
+      <w:start w:val="1"/>
+      <w:numFmt w:val="lowerLetter"/>
+      <w:lvlText w:val="%5."/>
+      <w:lvlJc w:val="left"/>
+      <w:pPr>
+        <w:ind w:left="3600" w:hanging="360"/>
+      </w:pPr>
+    </w:lvl>
+    <w:lvl w:ilvl="5" w:tplc="0409001B" w:tentative="1">
+      <w:start w:val="1"/>
+      <w:numFmt w:val="lowerRoman"/>
+      <w:lvlText w:val="%6."/>
+      <w:lvlJc w:val="right"/>
+      <w:pPr>
+        <w:ind w:left="4320" w:hanging="180"/>
+      </w:pPr>
+    </w:lvl>
+    <w:lvl w:ilvl="6" w:tplc="0409000F" w:tentative="1">
+      <w:start w:val="1"/>
+      <w:numFmt w:val="decimal"/>
+      <w:lvlText w:val="%7."/>
+      <w:lvlJc w:val="left"/>
+      <w:pPr>
+        <w:ind w:left="5040" w:hanging="360"/>
+      </w:pPr>
+    </w:lvl>
+    <w:lvl w:ilvl="7" w:tplc="04090019" w:tentative="1">
+      <w:start w:val="1"/>
+      <w:numFmt w:val="lowerLetter"/>
+      <w:lvlText w:val="%8."/>
+      <w:lvlJc w:val="left"/>
+      <w:pPr>
+        <w:ind w:left="5760" w:hanging="360"/>
+      </w:pPr>
+    </w:lvl>
+    <w:lvl w:ilvl="8" w:tplc="0409001B" w:tentative="1">
+      <w:start w:val="1"/>
+      <w:numFmt w:val="lowerRoman"/>
+      <w:lvlText w:val="%9."/>
+      <w:lvlJc w:val="right"/>
+      <w:pPr>
+        <w:ind w:left="6480" w:hanging="180"/>
+      </w:pPr>
+    </w:lvl>
+  </w:abstractNum>
+  <w:abstractNum w:abstractNumId="13" w15:restartNumberingAfterBreak="0">
+    <w:nsid w:val="64402C92"/>
+    <w:multiLevelType w:val="hybridMultilevel"/>
+    <w:tmpl w:val="4A249AF2"/>
+    <w:lvl w:ilvl="0" w:tplc="7BEC80A8">
+      <w:start w:val="1"/>
+      <w:numFmt w:val="bullet"/>
+      <w:lvlText w:val="-"/>
+      <w:lvlJc w:val="left"/>
+      <w:pPr>
+        <w:ind w:left="1440" w:hanging="360"/>
+      </w:pPr>
+      <w:rPr>
+        <w:rFonts w:ascii="Courier New" w:hAnsi="Courier New" w:hint="default"/>
+      </w:rPr>
+    </w:lvl>
+    <w:lvl w:ilvl="1" w:tplc="04090003">
+      <w:start w:val="1"/>
+      <w:numFmt w:val="bullet"/>
+      <w:lvlText w:val="o"/>
+      <w:lvlJc w:val="left"/>
+      <w:pPr>
+        <w:ind w:left="2160" w:hanging="360"/>
+      </w:pPr>
+      <w:rPr>
+        <w:rFonts w:ascii="Courier New" w:hAnsi="Courier New" w:cs="Courier New" w:hint="default"/>
+      </w:rPr>
+    </w:lvl>
+    <w:lvl w:ilvl="2" w:tplc="04090005">
+      <w:start w:val="1"/>
+      <w:numFmt w:val="bullet"/>
+      <w:lvlText w:val=""/>
+      <w:lvlJc w:val="left"/>
+      <w:pPr>
+        <w:ind w:left="2880" w:hanging="360"/>
+      </w:pPr>
+      <w:rPr>
+        <w:rFonts w:ascii="Wingdings" w:hAnsi="Wingdings" w:hint="default"/>
+      </w:rPr>
+    </w:lvl>
+    <w:lvl w:ilvl="3" w:tplc="04090001" w:tentative="1">
+      <w:start w:val="1"/>
+      <w:numFmt w:val="bullet"/>
+      <w:lvlText w:val=""/>
+      <w:lvlJc w:val="left"/>
+      <w:pPr>
+        <w:ind w:left="3600" w:hanging="360"/>
+      </w:pPr>
+      <w:rPr>
+        <w:rFonts w:ascii="Symbol" w:hAnsi="Symbol" w:hint="default"/>
+      </w:rPr>
+    </w:lvl>
+    <w:lvl w:ilvl="4" w:tplc="04090003" w:tentative="1">
+      <w:start w:val="1"/>
+      <w:numFmt w:val="bullet"/>
+      <w:lvlText w:val="o"/>
+      <w:lvlJc w:val="left"/>
+      <w:pPr>
+        <w:ind w:left="4320" w:hanging="360"/>
+      </w:pPr>
+      <w:rPr>
+        <w:rFonts w:ascii="Courier New" w:hAnsi="Courier New" w:cs="Courier New" w:hint="default"/>
+      </w:rPr>
+    </w:lvl>
+    <w:lvl w:ilvl="5" w:tplc="04090005" w:tentative="1">
+      <w:start w:val="1"/>
+      <w:numFmt w:val="bullet"/>
+      <w:lvlText w:val=""/>
+      <w:lvlJc w:val="left"/>
+      <w:pPr>
+        <w:ind w:left="5040" w:hanging="360"/>
+      </w:pPr>
+      <w:rPr>
+        <w:rFonts w:ascii="Wingdings" w:hAnsi="Wingdings" w:hint="default"/>
+      </w:rPr>
+    </w:lvl>
+    <w:lvl w:ilvl="6" w:tplc="04090001" w:tentative="1">
+      <w:start w:val="1"/>
+      <w:numFmt w:val="bullet"/>
+      <w:lvlText w:val=""/>
+      <w:lvlJc w:val="left"/>
+      <w:pPr>
+        <w:ind w:left="5760" w:hanging="360"/>
+      </w:pPr>
+      <w:rPr>
+        <w:rFonts w:ascii="Symbol" w:hAnsi="Symbol" w:hint="default"/>
+      </w:rPr>
+    </w:lvl>
+    <w:lvl w:ilvl="7" w:tplc="04090003" w:tentative="1">
+      <w:start w:val="1"/>
+      <w:numFmt w:val="bullet"/>
+      <w:lvlText w:val="o"/>
+      <w:lvlJc w:val="left"/>
+      <w:pPr>
+        <w:ind w:left="6480" w:hanging="360"/>
+      </w:pPr>
+      <w:rPr>
+        <w:rFonts w:ascii="Courier New" w:hAnsi="Courier New" w:cs="Courier New" w:hint="default"/>
+      </w:rPr>
+    </w:lvl>
+    <w:lvl w:ilvl="8" w:tplc="04090005" w:tentative="1">
+      <w:start w:val="1"/>
+      <w:numFmt w:val="bullet"/>
+      <w:lvlText w:val=""/>
+      <w:lvlJc w:val="left"/>
+      <w:pPr>
+        <w:ind w:left="7200" w:hanging="360"/>
+      </w:pPr>
+      <w:rPr>
+        <w:rFonts w:ascii="Wingdings" w:hAnsi="Wingdings" w:hint="default"/>
+      </w:rPr>
+    </w:lvl>
+  </w:abstractNum>
+  <w:abstractNum w:abstractNumId="14" w15:restartNumberingAfterBreak="0">
     <w:nsid w:val="695C4DD0"/>
     <w:multiLevelType w:val="hybridMultilevel"/>
     <w:tmpl w:val="46D263B0"/>
@@ -2739,19 +4390,19 @@
     </w:lvl>
   </w:abstractNum>
   <w:num w:numId="1" w16cid:durableId="380711557">
-    <w:abstractNumId w:val="5"/>
+    <w:abstractNumId w:val="9"/>
   </w:num>
   <w:num w:numId="2" w16cid:durableId="174266305">
-    <w:abstractNumId w:val="7"/>
+    <w:abstractNumId w:val="14"/>
   </w:num>
   <w:num w:numId="3" w16cid:durableId="263154937">
-    <w:abstractNumId w:val="6"/>
+    <w:abstractNumId w:val="11"/>
   </w:num>
   <w:num w:numId="4" w16cid:durableId="1509371836">
     <w:abstractNumId w:val="0"/>
   </w:num>
   <w:num w:numId="5" w16cid:durableId="1292906623">
-    <w:abstractNumId w:val="4"/>
+    <w:abstractNumId w:val="8"/>
   </w:num>
   <w:num w:numId="6" w16cid:durableId="103423551">
     <w:abstractNumId w:val="2"/>
@@ -2761,6 +4412,27 @@
   </w:num>
   <w:num w:numId="8" w16cid:durableId="1143766701">
     <w:abstractNumId w:val="1"/>
+  </w:num>
+  <w:num w:numId="9" w16cid:durableId="1346206522">
+    <w:abstractNumId w:val="5"/>
+  </w:num>
+  <w:num w:numId="10" w16cid:durableId="1779249990">
+    <w:abstractNumId w:val="6"/>
+  </w:num>
+  <w:num w:numId="11" w16cid:durableId="1476482328">
+    <w:abstractNumId w:val="10"/>
+  </w:num>
+  <w:num w:numId="12" w16cid:durableId="1372459283">
+    <w:abstractNumId w:val="4"/>
+  </w:num>
+  <w:num w:numId="13" w16cid:durableId="874578355">
+    <w:abstractNumId w:val="12"/>
+  </w:num>
+  <w:num w:numId="14" w16cid:durableId="1703438975">
+    <w:abstractNumId w:val="13"/>
+  </w:num>
+  <w:num w:numId="15" w16cid:durableId="1514954853">
+    <w:abstractNumId w:val="7"/>
   </w:num>
 </w:numbering>
 </file>
@@ -3165,7 +4837,7 @@
   <w:style w:type="paragraph" w:default="1" w:styleId="Normal">
     <w:name w:val="Normal"/>
     <w:qFormat/>
-    <w:rsid w:val="00AD3E50"/>
+    <w:rsid w:val="006F791A"/>
   </w:style>
   <w:style w:type="paragraph" w:styleId="Heading1">
     <w:name w:val="heading 1"/>

</xml_diff>